<commit_message>
update cv, add hyperlink
</commit_message>
<xml_diff>
--- a/resources/assets/cv/myCV.docx
+++ b/resources/assets/cv/myCV.docx
@@ -205,18 +205,54 @@
                               <w:spacing w:after="0" w:line="240" w:lineRule="auto"/>
                               <w:jc w:val="right"/>
                               <w:rPr>
-                                <w:rFonts w:cstheme="minorHAnsi"/>
+                                <w:rStyle w:val="Hyperlink"/>
+                                <w:rFonts w:cstheme="minorHAnsi"/>
+                                <w:color w:val="000000" w:themeColor="text1"/>
+                                <w:u w:val="none"/>
                               </w:rPr>
                             </w:pPr>
                             <w:r>
                               <w:rPr>
                                 <w:rFonts w:cstheme="minorHAnsi"/>
+                                <w:color w:val="000000" w:themeColor="text1"/>
+                              </w:rPr>
+                              <w:fldChar w:fldCharType="begin"/>
+                            </w:r>
+                            <w:r>
+                              <w:rPr>
+                                <w:rFonts w:cstheme="minorHAnsi"/>
+                                <w:color w:val="000000" w:themeColor="text1"/>
+                              </w:rPr>
+                              <w:instrText>HYPERLINK "https://www.facebook.com/thanhnt259/"</w:instrText>
+                            </w:r>
+                            <w:r>
+                              <w:rPr>
+                                <w:rFonts w:cstheme="minorHAnsi"/>
+                                <w:color w:val="000000" w:themeColor="text1"/>
+                              </w:rPr>
+                            </w:r>
+                            <w:r>
+                              <w:rPr>
+                                <w:rFonts w:cstheme="minorHAnsi"/>
+                                <w:color w:val="000000" w:themeColor="text1"/>
+                              </w:rPr>
+                              <w:fldChar w:fldCharType="separate"/>
+                            </w:r>
+                            <w:r>
+                              <w:rPr>
+                                <w:rStyle w:val="Hyperlink"/>
+                                <w:rFonts w:cstheme="minorHAnsi"/>
+                                <w:color w:val="000000" w:themeColor="text1"/>
+                                <w:u w:val="none"/>
                               </w:rPr>
                               <w:t>/</w:t>
                             </w:r>
                             <w:r>
                               <w:rPr>
-                                <w:rFonts w:cstheme="minorHAnsi"/>
+                                <w:rStyle w:val="Hyperlink"/>
+                                <w:rFonts w:cstheme="minorHAnsi"/>
+                                <w:color w:val="000000" w:themeColor="text1"/>
+                                <w:u w:val="none"/>
                               </w:rPr>
                               <w:t>thanhnt259</w:t>
                             </w:r>
@@ -227,26 +263,70 @@
                               <w:jc w:val="right"/>
                               <w:rPr>
                                 <w:rFonts w:cstheme="minorHAnsi"/>
+                                <w:color w:val="000000" w:themeColor="text1"/>
                               </w:rPr>
                             </w:pPr>
+                            <w:r>
+                              <w:rPr>
+                                <w:rFonts w:cstheme="minorHAnsi"/>
+                                <w:color w:val="000000" w:themeColor="text1"/>
+                              </w:rPr>
+                              <w:fldChar w:fldCharType="end"/>
+                            </w:r>
                           </w:p>
                           <w:p>
                             <w:pPr>
                               <w:spacing w:after="0" w:line="240" w:lineRule="auto"/>
                               <w:jc w:val="right"/>
                               <w:rPr>
-                                <w:rFonts w:cstheme="minorHAnsi"/>
+                                <w:rStyle w:val="Hyperlink"/>
+                                <w:rFonts w:cstheme="minorHAnsi"/>
+                                <w:color w:val="000000" w:themeColor="text1"/>
+                                <w:u w:val="none"/>
                               </w:rPr>
                             </w:pPr>
                             <w:r>
                               <w:rPr>
                                 <w:rFonts w:cstheme="minorHAnsi"/>
+                                <w:color w:val="000000" w:themeColor="text1"/>
+                              </w:rPr>
+                              <w:fldChar w:fldCharType="begin"/>
+                            </w:r>
+                            <w:r>
+                              <w:rPr>
+                                <w:rFonts w:cstheme="minorHAnsi"/>
+                                <w:color w:val="000000" w:themeColor="text1"/>
+                              </w:rPr>
+                              <w:instrText>HYPERLINK "https://github.com/thanhnt2509"</w:instrText>
+                            </w:r>
+                            <w:r>
+                              <w:rPr>
+                                <w:rFonts w:cstheme="minorHAnsi"/>
+                                <w:color w:val="000000" w:themeColor="text1"/>
+                              </w:rPr>
+                            </w:r>
+                            <w:r>
+                              <w:rPr>
+                                <w:rFonts w:cstheme="minorHAnsi"/>
+                                <w:color w:val="000000" w:themeColor="text1"/>
+                              </w:rPr>
+                              <w:fldChar w:fldCharType="separate"/>
+                            </w:r>
+                            <w:r>
+                              <w:rPr>
+                                <w:rStyle w:val="Hyperlink"/>
+                                <w:rFonts w:cstheme="minorHAnsi"/>
+                                <w:color w:val="000000" w:themeColor="text1"/>
+                                <w:u w:val="none"/>
                               </w:rPr>
                               <w:t>/</w:t>
                             </w:r>
                             <w:r>
                               <w:rPr>
-                                <w:rFonts w:cstheme="minorHAnsi"/>
+                                <w:rStyle w:val="Hyperlink"/>
+                                <w:rFonts w:cstheme="minorHAnsi"/>
+                                <w:color w:val="000000" w:themeColor="text1"/>
+                                <w:u w:val="none"/>
                               </w:rPr>
                               <w:t>thanhnt2509</w:t>
                             </w:r>
@@ -259,6 +339,13 @@
                                 <w:rFonts w:cstheme="minorHAnsi"/>
                               </w:rPr>
                             </w:pPr>
+                            <w:r>
+                              <w:rPr>
+                                <w:rFonts w:cstheme="minorHAnsi"/>
+                                <w:color w:val="000000" w:themeColor="text1"/>
+                              </w:rPr>
+                              <w:fldChar w:fldCharType="end"/>
+                            </w:r>
                           </w:p>
                           <w:p>
                             <w:pPr>
@@ -303,18 +390,54 @@
                         <w:spacing w:after="0" w:line="240" w:lineRule="auto"/>
                         <w:jc w:val="right"/>
                         <w:rPr>
-                          <w:rFonts w:cstheme="minorHAnsi"/>
+                          <w:rStyle w:val="Hyperlink"/>
+                          <w:rFonts w:cstheme="minorHAnsi"/>
+                          <w:color w:val="000000" w:themeColor="text1"/>
+                          <w:u w:val="none"/>
                         </w:rPr>
                       </w:pPr>
                       <w:r>
                         <w:rPr>
                           <w:rFonts w:cstheme="minorHAnsi"/>
+                          <w:color w:val="000000" w:themeColor="text1"/>
+                        </w:rPr>
+                        <w:fldChar w:fldCharType="begin"/>
+                      </w:r>
+                      <w:r>
+                        <w:rPr>
+                          <w:rFonts w:cstheme="minorHAnsi"/>
+                          <w:color w:val="000000" w:themeColor="text1"/>
+                        </w:rPr>
+                        <w:instrText>HYPERLINK "https://www.facebook.com/thanhnt259/"</w:instrText>
+                      </w:r>
+                      <w:r>
+                        <w:rPr>
+                          <w:rFonts w:cstheme="minorHAnsi"/>
+                          <w:color w:val="000000" w:themeColor="text1"/>
+                        </w:rPr>
+                      </w:r>
+                      <w:r>
+                        <w:rPr>
+                          <w:rFonts w:cstheme="minorHAnsi"/>
+                          <w:color w:val="000000" w:themeColor="text1"/>
+                        </w:rPr>
+                        <w:fldChar w:fldCharType="separate"/>
+                      </w:r>
+                      <w:r>
+                        <w:rPr>
+                          <w:rStyle w:val="Hyperlink"/>
+                          <w:rFonts w:cstheme="minorHAnsi"/>
+                          <w:color w:val="000000" w:themeColor="text1"/>
+                          <w:u w:val="none"/>
                         </w:rPr>
                         <w:t>/</w:t>
                       </w:r>
                       <w:r>
                         <w:rPr>
-                          <w:rFonts w:cstheme="minorHAnsi"/>
+                          <w:rStyle w:val="Hyperlink"/>
+                          <w:rFonts w:cstheme="minorHAnsi"/>
+                          <w:color w:val="000000" w:themeColor="text1"/>
+                          <w:u w:val="none"/>
                         </w:rPr>
                         <w:t>thanhnt259</w:t>
                       </w:r>
@@ -325,26 +448,70 @@
                         <w:jc w:val="right"/>
                         <w:rPr>
                           <w:rFonts w:cstheme="minorHAnsi"/>
+                          <w:color w:val="000000" w:themeColor="text1"/>
                         </w:rPr>
                       </w:pPr>
+                      <w:r>
+                        <w:rPr>
+                          <w:rFonts w:cstheme="minorHAnsi"/>
+                          <w:color w:val="000000" w:themeColor="text1"/>
+                        </w:rPr>
+                        <w:fldChar w:fldCharType="end"/>
+                      </w:r>
                     </w:p>
                     <w:p>
                       <w:pPr>
                         <w:spacing w:after="0" w:line="240" w:lineRule="auto"/>
                         <w:jc w:val="right"/>
                         <w:rPr>
-                          <w:rFonts w:cstheme="minorHAnsi"/>
+                          <w:rStyle w:val="Hyperlink"/>
+                          <w:rFonts w:cstheme="minorHAnsi"/>
+                          <w:color w:val="000000" w:themeColor="text1"/>
+                          <w:u w:val="none"/>
                         </w:rPr>
                       </w:pPr>
                       <w:r>
                         <w:rPr>
                           <w:rFonts w:cstheme="minorHAnsi"/>
+                          <w:color w:val="000000" w:themeColor="text1"/>
+                        </w:rPr>
+                        <w:fldChar w:fldCharType="begin"/>
+                      </w:r>
+                      <w:r>
+                        <w:rPr>
+                          <w:rFonts w:cstheme="minorHAnsi"/>
+                          <w:color w:val="000000" w:themeColor="text1"/>
+                        </w:rPr>
+                        <w:instrText>HYPERLINK "https://github.com/thanhnt2509"</w:instrText>
+                      </w:r>
+                      <w:r>
+                        <w:rPr>
+                          <w:rFonts w:cstheme="minorHAnsi"/>
+                          <w:color w:val="000000" w:themeColor="text1"/>
+                        </w:rPr>
+                      </w:r>
+                      <w:r>
+                        <w:rPr>
+                          <w:rFonts w:cstheme="minorHAnsi"/>
+                          <w:color w:val="000000" w:themeColor="text1"/>
+                        </w:rPr>
+                        <w:fldChar w:fldCharType="separate"/>
+                      </w:r>
+                      <w:r>
+                        <w:rPr>
+                          <w:rStyle w:val="Hyperlink"/>
+                          <w:rFonts w:cstheme="minorHAnsi"/>
+                          <w:color w:val="000000" w:themeColor="text1"/>
+                          <w:u w:val="none"/>
                         </w:rPr>
                         <w:t>/</w:t>
                       </w:r>
                       <w:r>
                         <w:rPr>
-                          <w:rFonts w:cstheme="minorHAnsi"/>
+                          <w:rStyle w:val="Hyperlink"/>
+                          <w:rFonts w:cstheme="minorHAnsi"/>
+                          <w:color w:val="000000" w:themeColor="text1"/>
+                          <w:u w:val="none"/>
                         </w:rPr>
                         <w:t>thanhnt2509</w:t>
                       </w:r>
@@ -357,6 +524,13 @@
                           <w:rFonts w:cstheme="minorHAnsi"/>
                         </w:rPr>
                       </w:pPr>
+                      <w:r>
+                        <w:rPr>
+                          <w:rFonts w:cstheme="minorHAnsi"/>
+                          <w:color w:val="000000" w:themeColor="text1"/>
+                        </w:rPr>
+                        <w:fldChar w:fldCharType="end"/>
+                      </w:r>
                     </w:p>
                     <w:p>
                       <w:pPr>
@@ -1474,22 +1648,28 @@
                                 <w:lang w:val="es-ES"/>
                               </w:rPr>
                             </w:pPr>
-                            <w:r>
-                              <w:rPr>
-                                <w:rFonts w:cstheme="minorHAnsi"/>
-                                <w:color w:val="FFFFFF" w:themeColor="background1"/>
-                                <w:lang w:val="es-ES"/>
-                              </w:rPr>
-                              <w:t>+</w:t>
-                            </w:r>
-                            <w:r>
-                              <w:rPr>
-                                <w:rFonts w:cstheme="minorHAnsi"/>
-                                <w:color w:val="FFFFFF" w:themeColor="background1"/>
-                                <w:lang w:val="es-ES"/>
-                              </w:rPr>
-                              <w:t>84 941761788</w:t>
-                            </w:r>
+                            <w:hyperlink r:id="rId8" w:history="1">
+                              <w:r>
+                                <w:rPr>
+                                  <w:rStyle w:val="Hyperlink"/>
+                                  <w:rFonts w:cstheme="minorHAnsi"/>
+                                  <w:color w:val="FFFFFF" w:themeColor="background1"/>
+                                  <w:u w:val="none"/>
+                                  <w:lang w:val="es-ES"/>
+                                </w:rPr>
+                                <w:t>+</w:t>
+                              </w:r>
+                              <w:r>
+                                <w:rPr>
+                                  <w:rStyle w:val="Hyperlink"/>
+                                  <w:rFonts w:cstheme="minorHAnsi"/>
+                                  <w:color w:val="FFFFFF" w:themeColor="background1"/>
+                                  <w:u w:val="none"/>
+                                  <w:lang w:val="es-ES"/>
+                                </w:rPr>
+                                <w:t>84 941761788</w:t>
+                              </w:r>
+                            </w:hyperlink>
                           </w:p>
                           <w:p>
                             <w:pPr>
@@ -1512,22 +1692,18 @@
                                 <w:lang w:val="es-ES"/>
                               </w:rPr>
                             </w:pPr>
-                            <w:r>
-                              <w:rPr>
-                                <w:rFonts w:cstheme="minorHAnsi"/>
-                                <w:color w:val="FFFFFF" w:themeColor="background1"/>
-                                <w:lang w:val="es-ES"/>
-                              </w:rPr>
-                              <w:t>truongthanh717</w:t>
-                            </w:r>
-                            <w:r>
-                              <w:rPr>
-                                <w:rFonts w:cstheme="minorHAnsi"/>
-                                <w:color w:val="FFFFFF" w:themeColor="background1"/>
-                                <w:lang w:val="es-ES"/>
-                              </w:rPr>
-                              <w:t>@gmail.com</w:t>
-                            </w:r>
+                            <w:hyperlink r:id="rId9" w:history="1">
+                              <w:r>
+                                <w:rPr>
+                                  <w:rStyle w:val="Hyperlink"/>
+                                  <w:rFonts w:cstheme="minorHAnsi"/>
+                                  <w:color w:val="FFFFFF" w:themeColor="background1"/>
+                                  <w:u w:val="none"/>
+                                  <w:lang w:val="es-ES"/>
+                                </w:rPr>
+                                <w:t>truongthanh717@gmail.com</w:t>
+                              </w:r>
+                            </w:hyperlink>
                           </w:p>
                           <w:p>
                             <w:pPr>
@@ -1550,22 +1726,18 @@
                                 <w:lang w:val="es-ES"/>
                               </w:rPr>
                             </w:pPr>
-                            <w:r>
-                              <w:rPr>
-                                <w:rFonts w:cstheme="minorHAnsi"/>
-                                <w:color w:val="FFFFFF" w:themeColor="background1"/>
-                                <w:lang w:val="es-ES"/>
-                              </w:rPr>
-                              <w:t>thanhnt2509.g</w:t>
-                            </w:r>
-                            <w:r>
-                              <w:rPr>
-                                <w:rFonts w:cstheme="minorHAnsi"/>
-                                <w:color w:val="FFFFFF" w:themeColor="background1"/>
-                                <w:lang w:val="es-ES"/>
-                              </w:rPr>
-                              <w:t>ithub.io</w:t>
-                            </w:r>
+                            <w:hyperlink r:id="rId10" w:history="1">
+                              <w:r>
+                                <w:rPr>
+                                  <w:rStyle w:val="Hyperlink"/>
+                                  <w:rFonts w:cstheme="minorHAnsi"/>
+                                  <w:color w:val="FFFFFF" w:themeColor="background1"/>
+                                  <w:u w:val="none"/>
+                                  <w:lang w:val="es-ES"/>
+                                </w:rPr>
+                                <w:t>thanhnt2509.github.io</w:t>
+                              </w:r>
+                            </w:hyperlink>
                           </w:p>
                           <w:p>
                             <w:pPr>
@@ -1643,22 +1815,28 @@
                           <w:lang w:val="es-ES"/>
                         </w:rPr>
                       </w:pPr>
-                      <w:r>
-                        <w:rPr>
-                          <w:rFonts w:cstheme="minorHAnsi"/>
-                          <w:color w:val="FFFFFF" w:themeColor="background1"/>
-                          <w:lang w:val="es-ES"/>
-                        </w:rPr>
-                        <w:t>+</w:t>
-                      </w:r>
-                      <w:r>
-                        <w:rPr>
-                          <w:rFonts w:cstheme="minorHAnsi"/>
-                          <w:color w:val="FFFFFF" w:themeColor="background1"/>
-                          <w:lang w:val="es-ES"/>
-                        </w:rPr>
-                        <w:t>84 941761788</w:t>
-                      </w:r>
+                      <w:hyperlink r:id="rId11" w:history="1">
+                        <w:r>
+                          <w:rPr>
+                            <w:rStyle w:val="Hyperlink"/>
+                            <w:rFonts w:cstheme="minorHAnsi"/>
+                            <w:color w:val="FFFFFF" w:themeColor="background1"/>
+                            <w:u w:val="none"/>
+                            <w:lang w:val="es-ES"/>
+                          </w:rPr>
+                          <w:t>+</w:t>
+                        </w:r>
+                        <w:r>
+                          <w:rPr>
+                            <w:rStyle w:val="Hyperlink"/>
+                            <w:rFonts w:cstheme="minorHAnsi"/>
+                            <w:color w:val="FFFFFF" w:themeColor="background1"/>
+                            <w:u w:val="none"/>
+                            <w:lang w:val="es-ES"/>
+                          </w:rPr>
+                          <w:t>84 941761788</w:t>
+                        </w:r>
+                      </w:hyperlink>
                     </w:p>
                     <w:p>
                       <w:pPr>
@@ -1681,22 +1859,18 @@
                           <w:lang w:val="es-ES"/>
                         </w:rPr>
                       </w:pPr>
-                      <w:r>
-                        <w:rPr>
-                          <w:rFonts w:cstheme="minorHAnsi"/>
-                          <w:color w:val="FFFFFF" w:themeColor="background1"/>
-                          <w:lang w:val="es-ES"/>
-                        </w:rPr>
-                        <w:t>truongthanh717</w:t>
-                      </w:r>
-                      <w:r>
-                        <w:rPr>
-                          <w:rFonts w:cstheme="minorHAnsi"/>
-                          <w:color w:val="FFFFFF" w:themeColor="background1"/>
-                          <w:lang w:val="es-ES"/>
-                        </w:rPr>
-                        <w:t>@gmail.com</w:t>
-                      </w:r>
+                      <w:hyperlink r:id="rId12" w:history="1">
+                        <w:r>
+                          <w:rPr>
+                            <w:rStyle w:val="Hyperlink"/>
+                            <w:rFonts w:cstheme="minorHAnsi"/>
+                            <w:color w:val="FFFFFF" w:themeColor="background1"/>
+                            <w:u w:val="none"/>
+                            <w:lang w:val="es-ES"/>
+                          </w:rPr>
+                          <w:t>truongthanh717@gmail.com</w:t>
+                        </w:r>
+                      </w:hyperlink>
                     </w:p>
                     <w:p>
                       <w:pPr>
@@ -1719,22 +1893,18 @@
                           <w:lang w:val="es-ES"/>
                         </w:rPr>
                       </w:pPr>
-                      <w:r>
-                        <w:rPr>
-                          <w:rFonts w:cstheme="minorHAnsi"/>
-                          <w:color w:val="FFFFFF" w:themeColor="background1"/>
-                          <w:lang w:val="es-ES"/>
-                        </w:rPr>
-                        <w:t>thanhnt2509.g</w:t>
-                      </w:r>
-                      <w:r>
-                        <w:rPr>
-                          <w:rFonts w:cstheme="minorHAnsi"/>
-                          <w:color w:val="FFFFFF" w:themeColor="background1"/>
-                          <w:lang w:val="es-ES"/>
-                        </w:rPr>
-                        <w:t>ithub.io</w:t>
-                      </w:r>
+                      <w:hyperlink r:id="rId13" w:history="1">
+                        <w:r>
+                          <w:rPr>
+                            <w:rStyle w:val="Hyperlink"/>
+                            <w:rFonts w:cstheme="minorHAnsi"/>
+                            <w:color w:val="FFFFFF" w:themeColor="background1"/>
+                            <w:u w:val="none"/>
+                            <w:lang w:val="es-ES"/>
+                          </w:rPr>
+                          <w:t>thanhnt2509.github.io</w:t>
+                        </w:r>
+                      </w:hyperlink>
                     </w:p>
                     <w:p>
                       <w:pPr>
@@ -1836,7 +2006,7 @@
                           </pic:cNvPicPr>
                         </pic:nvPicPr>
                         <pic:blipFill>
-                          <a:blip r:embed="rId8" cstate="print">
+                          <a:blip r:embed="rId14" cstate="print">
                             <a:extLst>
                               <a:ext uri="{28A0092B-C50C-407E-A947-70E740481C1C}">
                                 <a14:useLocalDpi xmlns:a14="http://schemas.microsoft.com/office/drawing/2010/main" val="0"/>
@@ -1889,7 +2059,7 @@
                   <o:lock v:ext="edit" aspectratio="t"/>
                 </v:shapetype>
                 <v:shape id="Picture 15" o:spid="_x0000_s1028" type="#_x0000_t75" style="position:absolute;left:45720;top:40007;width:137160;height:137160;visibility:visible;mso-wrap-style:square" o:gfxdata="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">
-                  <v:imagedata r:id="rId12" o:title=""/>
+                  <v:imagedata r:id="rId15" o:title=""/>
                 </v:shape>
               </v:group>
             </w:pict>
@@ -1972,7 +2142,7 @@
               </wp:anchor>
             </w:drawing>
           </mc:Choice>
-          <mc:Fallback xmlns:mo="http://schemas.microsoft.com/office/mac/office/2008/main" xmlns:mv="urn:schemas-microsoft-com:mac:vml" xmlns:w16sdtdh="http://schemas.microsoft.com/office/word/2020/wordml/sdtdatahash" xmlns:oel="http://schemas.microsoft.com/office/2019/extlst">
+          <mc:Fallback xmlns:oel="http://schemas.microsoft.com/office/2019/extlst" xmlns:w16sdtdh="http://schemas.microsoft.com/office/word/2020/wordml/sdtdatahash" xmlns:mv="urn:schemas-microsoft-com:mac:vml" xmlns:mo="http://schemas.microsoft.com/office/mac/office/2008/main">
             <w:pict>
               <v:rect w14:anchorId="6B5ABFBC" id="Rectangle 13" o:spid="_x0000_s1026" style="position:absolute;margin-left:16.2pt;margin-top:6.6pt;width:129.6pt;height:2.15pt;z-index:251673600;visibility:visible;mso-wrap-style:square;mso-width-percent:0;mso-height-percent:0;mso-wrap-distance-left:9pt;mso-wrap-distance-top:0;mso-wrap-distance-right:9pt;mso-wrap-distance-bottom:0;mso-position-horizontal:absolute;mso-position-horizontal-relative:text;mso-position-vertical:absolute;mso-position-vertical-relative:text;mso-width-percent:0;mso-height-percent:0;mso-width-relative:margin;mso-height-relative:margin;v-text-anchor:middle" o:gfxdata="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" fillcolor="#d8d8d8 [2732]" stroked="f" strokeweight="1pt"/>
             </w:pict>
@@ -2185,11 +2355,11 @@
                           </pic:cNvPicPr>
                         </pic:nvPicPr>
                         <pic:blipFill>
-                          <a:blip r:embed="rId13" cstate="print">
+                          <a:blip r:embed="rId16" cstate="print">
                             <a:extLst>
                               <a:ext uri="{BEBA8EAE-BF5A-486C-A8C5-ECC9F3942E4B}">
                                 <a14:imgProps xmlns:a14="http://schemas.microsoft.com/office/drawing/2010/main">
-                                  <a14:imgLayer r:embed="rId14">
+                                  <a14:imgLayer r:embed="rId17">
                                     <a14:imgEffect>
                                       <a14:brightnessContrast bright="100000"/>
                                     </a14:imgEffect>
@@ -2221,14 +2391,14 @@
               </wp:anchor>
             </w:drawing>
           </mc:Choice>
-          <mc:Fallback xmlns:mo="http://schemas.microsoft.com/office/mac/office/2008/main" xmlns:mv="urn:schemas-microsoft-com:mac:vml" xmlns:w16sdtdh="http://schemas.microsoft.com/office/word/2020/wordml/sdtdatahash" xmlns:oel="http://schemas.microsoft.com/office/2019/extlst">
+          <mc:Fallback xmlns:oel="http://schemas.microsoft.com/office/2019/extlst" xmlns:w16sdtdh="http://schemas.microsoft.com/office/word/2020/wordml/sdtdatahash" xmlns:mv="urn:schemas-microsoft-com:mac:vml" xmlns:mo="http://schemas.microsoft.com/office/mac/office/2008/main">
             <w:pict>
               <v:group w14:anchorId="50FAD0E0" id="Group 29" o:spid="_x0000_s1026" style="position:absolute;margin-left:9.75pt;margin-top:3.05pt;width:18.15pt;height:18.15pt;z-index:251681792" coordsize="230588,230588" o:gfxdata="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">
                 <v:oval id="Oval 18" o:spid="_x0000_s1027" style="position:absolute;width:230588;height:230588;visibility:visible;mso-wrap-style:square;v-text-anchor:middle" o:gfxdata="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" filled="f" strokecolor="white [3212]" strokeweight="1pt">
                   <v:stroke joinstyle="miter"/>
                 </v:oval>
                 <v:shape id="Picture 20" o:spid="_x0000_s1028" type="#_x0000_t75" style="position:absolute;left:47625;top:47625;width:137160;height:137160;visibility:visible;mso-wrap-style:square" o:gfxdata="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">
-                  <v:imagedata r:id="rId15" o:title=""/>
+                  <v:imagedata r:id="rId18" o:title=""/>
                   <v:path arrowok="t"/>
                 </v:shape>
               </v:group>
@@ -2398,11 +2568,11 @@
                           </pic:cNvPicPr>
                         </pic:nvPicPr>
                         <pic:blipFill>
-                          <a:blip r:embed="rId16" cstate="print">
+                          <a:blip r:embed="rId19" cstate="print">
                             <a:extLst>
                               <a:ext uri="{BEBA8EAE-BF5A-486C-A8C5-ECC9F3942E4B}">
                                 <a14:imgProps xmlns:a14="http://schemas.microsoft.com/office/drawing/2010/main">
-                                  <a14:imgLayer r:embed="rId14">
+                                  <a14:imgLayer r:embed="rId17">
                                     <a14:imgEffect>
                                       <a14:brightnessContrast bright="100000"/>
                                     </a14:imgEffect>
@@ -2434,14 +2604,14 @@
               </wp:anchor>
             </w:drawing>
           </mc:Choice>
-          <mc:Fallback xmlns:mo="http://schemas.microsoft.com/office/mac/office/2008/main" xmlns:mv="urn:schemas-microsoft-com:mac:vml" xmlns:w16sdtdh="http://schemas.microsoft.com/office/word/2020/wordml/sdtdatahash" xmlns:oel="http://schemas.microsoft.com/office/2019/extlst">
+          <mc:Fallback xmlns:oel="http://schemas.microsoft.com/office/2019/extlst" xmlns:w16sdtdh="http://schemas.microsoft.com/office/word/2020/wordml/sdtdatahash" xmlns:mv="urn:schemas-microsoft-com:mac:vml" xmlns:mo="http://schemas.microsoft.com/office/mac/office/2008/main">
             <w:pict>
               <v:group w14:anchorId="447E6319" id="Group 28" o:spid="_x0000_s1026" style="position:absolute;margin-left:9.75pt;margin-top:7pt;width:18.15pt;height:18.15pt;z-index:251685888" coordsize="230505,230505" o:gfxdata="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">
                 <v:oval id="Oval 21" o:spid="_x0000_s1027" style="position:absolute;width:230505;height:230505;visibility:visible;mso-wrap-style:square;v-text-anchor:middle" o:gfxdata="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" filled="f" strokecolor="white [3212]" strokeweight="1pt">
                   <v:stroke joinstyle="miter"/>
                 </v:oval>
                 <v:shape id="Picture 23" o:spid="_x0000_s1028" type="#_x0000_t75" style="position:absolute;left:47625;top:47625;width:137160;height:137160;visibility:visible;mso-wrap-style:square" o:gfxdata="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">
-                  <v:imagedata r:id="rId17" o:title=""/>
+                  <v:imagedata r:id="rId20" o:title=""/>
                   <v:path arrowok="t"/>
                 </v:shape>
               </v:group>
@@ -2517,15 +2687,19 @@
                                 <w:lang w:val="es-ES"/>
                               </w:rPr>
                             </w:pPr>
-                            <w:r>
-                              <w:rPr>
-                                <w:rFonts w:cstheme="minorHAnsi"/>
-                                <w:b/>
-                                <w:color w:val="A647A6"/>
-                                <w:lang w:val="es-ES"/>
-                              </w:rPr>
-                              <w:t>BIRD ACCOMMODATION SYSTEM</w:t>
-                            </w:r>
+                            <w:hyperlink r:id="rId21" w:history="1">
+                              <w:r>
+                                <w:rPr>
+                                  <w:rStyle w:val="Hyperlink"/>
+                                  <w:rFonts w:cstheme="minorHAnsi"/>
+                                  <w:b/>
+                                  <w:color w:val="A647A6"/>
+                                  <w:u w:val="none"/>
+                                  <w:lang w:val="es-ES"/>
+                                </w:rPr>
+                                <w:t>BIRD ACCOMMODATION SYSTEM</w:t>
+                              </w:r>
+                            </w:hyperlink>
                             <w:r>
                               <w:rPr>
                                 <w:rFonts w:cstheme="minorHAnsi"/>
@@ -2659,14 +2833,18 @@
                                 <w:color w:val="A647A6"/>
                               </w:rPr>
                             </w:pPr>
-                            <w:r>
-                              <w:rPr>
-                                <w:rFonts w:cstheme="minorHAnsi"/>
-                                <w:b/>
-                                <w:color w:val="A647A6"/>
-                              </w:rPr>
-                              <w:t>PLANT SHOP</w:t>
-                            </w:r>
+                            <w:hyperlink r:id="rId22" w:history="1">
+                              <w:r>
+                                <w:rPr>
+                                  <w:rStyle w:val="Hyperlink"/>
+                                  <w:rFonts w:cstheme="minorHAnsi"/>
+                                  <w:b/>
+                                  <w:color w:val="A647A6"/>
+                                  <w:u w:val="none"/>
+                                </w:rPr>
+                                <w:t>PLANT SHOP</w:t>
+                              </w:r>
+                            </w:hyperlink>
                             <w:r>
                               <w:rPr>
                                 <w:rFonts w:cstheme="minorHAnsi"/>
@@ -2856,15 +3034,19 @@
                           <w:lang w:val="es-ES"/>
                         </w:rPr>
                       </w:pPr>
-                      <w:r>
-                        <w:rPr>
-                          <w:rFonts w:cstheme="minorHAnsi"/>
-                          <w:b/>
-                          <w:color w:val="A647A6"/>
-                          <w:lang w:val="es-ES"/>
-                        </w:rPr>
-                        <w:t>BIRD ACCOMMODATION SYSTEM</w:t>
-                      </w:r>
+                      <w:hyperlink r:id="rId23" w:history="1">
+                        <w:r>
+                          <w:rPr>
+                            <w:rStyle w:val="Hyperlink"/>
+                            <w:rFonts w:cstheme="minorHAnsi"/>
+                            <w:b/>
+                            <w:color w:val="A647A6"/>
+                            <w:u w:val="none"/>
+                            <w:lang w:val="es-ES"/>
+                          </w:rPr>
+                          <w:t>BIRD ACCOMMODATION SYSTEM</w:t>
+                        </w:r>
+                      </w:hyperlink>
                       <w:r>
                         <w:rPr>
                           <w:rFonts w:cstheme="minorHAnsi"/>
@@ -2998,14 +3180,18 @@
                           <w:color w:val="A647A6"/>
                         </w:rPr>
                       </w:pPr>
-                      <w:r>
-                        <w:rPr>
-                          <w:rFonts w:cstheme="minorHAnsi"/>
-                          <w:b/>
-                          <w:color w:val="A647A6"/>
-                        </w:rPr>
-                        <w:t>PLANT SHOP</w:t>
-                      </w:r>
+                      <w:hyperlink r:id="rId24" w:history="1">
+                        <w:r>
+                          <w:rPr>
+                            <w:rStyle w:val="Hyperlink"/>
+                            <w:rFonts w:cstheme="minorHAnsi"/>
+                            <w:b/>
+                            <w:color w:val="A647A6"/>
+                            <w:u w:val="none"/>
+                          </w:rPr>
+                          <w:t>PLANT SHOP</w:t>
+                        </w:r>
+                      </w:hyperlink>
                       <w:r>
                         <w:rPr>
                           <w:rFonts w:cstheme="minorHAnsi"/>
@@ -3248,7 +3434,7 @@
                           </pic:cNvPicPr>
                         </pic:nvPicPr>
                         <pic:blipFill>
-                          <a:blip r:embed="rId18" cstate="print">
+                          <a:blip r:embed="rId25" cstate="print">
                             <a:extLst>
                               <a:ext uri="{28A0092B-C50C-407E-A947-70E740481C1C}">
                                 <a14:useLocalDpi xmlns:a14="http://schemas.microsoft.com/office/drawing/2010/main" val="0"/>
@@ -3301,7 +3487,7 @@
                   <o:lock v:ext="edit" aspectratio="t"/>
                 </v:shapetype>
                 <v:shape id="Picture 26" o:spid="_x0000_s1028" type="#_x0000_t75" style="position:absolute;left:47625;top:42863;width:137160;height:137160;visibility:visible;mso-wrap-style:square" o:gfxdata="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">
-                  <v:imagedata r:id="rId19" o:title=""/>
+                  <v:imagedata r:id="rId26" o:title=""/>
                 </v:shape>
               </v:group>
             </w:pict>
@@ -3788,7 +3974,7 @@
               </wp:anchor>
             </w:drawing>
           </mc:Choice>
-          <mc:Fallback xmlns:mo="http://schemas.microsoft.com/office/mac/office/2008/main" xmlns:mv="urn:schemas-microsoft-com:mac:vml" xmlns:w16sdtdh="http://schemas.microsoft.com/office/word/2020/wordml/sdtdatahash" xmlns:oel="http://schemas.microsoft.com/office/2019/extlst">
+          <mc:Fallback xmlns:oel="http://schemas.microsoft.com/office/2019/extlst" xmlns:w16sdtdh="http://schemas.microsoft.com/office/word/2020/wordml/sdtdatahash" xmlns:mv="urn:schemas-microsoft-com:mac:vml" xmlns:mo="http://schemas.microsoft.com/office/mac/office/2008/main">
             <w:pict>
               <v:rect w14:anchorId="3CEA4B53" id="Rectangle 31" o:spid="_x0000_s1026" style="position:absolute;margin-left:16.2pt;margin-top:9.7pt;width:129.6pt;height:2.15pt;z-index:251693056;visibility:visible;mso-wrap-style:square;mso-width-percent:0;mso-height-percent:0;mso-wrap-distance-left:9pt;mso-wrap-distance-top:0;mso-wrap-distance-right:9pt;mso-wrap-distance-bottom:0;mso-position-horizontal:absolute;mso-position-horizontal-relative:text;mso-position-vertical:absolute;mso-position-vertical-relative:text;mso-width-percent:0;mso-height-percent:0;mso-width-relative:margin;mso-height-relative:margin;v-text-anchor:middle" o:gfxdata="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" fillcolor="#d8d8d8 [2732]" stroked="f" strokeweight="1pt"/>
             </w:pict>
@@ -4981,15 +5167,15 @@
         <mc:AlternateContent>
           <mc:Choice Requires="wps">
             <w:drawing>
-              <wp:anchor distT="0" distB="0" distL="114300" distR="114300" simplePos="0" relativeHeight="251716608" behindDoc="0" locked="0" layoutInCell="1" allowOverlap="1" wp14:anchorId="553D186E" wp14:editId="5FF3C0AD">
+              <wp:anchor distT="0" distB="0" distL="114300" distR="114300" simplePos="0" relativeHeight="251716608" behindDoc="0" locked="0" layoutInCell="1" allowOverlap="1" wp14:anchorId="553D186E" wp14:editId="08C6DB4F">
                 <wp:simplePos x="0" y="0"/>
                 <wp:positionH relativeFrom="column">
-                  <wp:posOffset>2272030</wp:posOffset>
+                  <wp:posOffset>2269490</wp:posOffset>
                 </wp:positionH>
                 <wp:positionV relativeFrom="paragraph">
-                  <wp:posOffset>255905</wp:posOffset>
+                  <wp:posOffset>121073</wp:posOffset>
                 </wp:positionV>
-                <wp:extent cx="5137150" cy="1191260"/>
+                <wp:extent cx="5137150" cy="1703615"/>
                 <wp:effectExtent l="0" t="0" r="0" b="0"/>
                 <wp:wrapNone/>
                 <wp:docPr id="52" name="Text Box 52"/>
@@ -5001,7 +5187,7 @@
                       <wps:spPr>
                         <a:xfrm>
                           <a:off x="0" y="0"/>
-                          <a:ext cx="5137150" cy="1191260"/>
+                          <a:ext cx="5137150" cy="1703615"/>
                         </a:xfrm>
                         <a:prstGeom prst="rect">
                           <a:avLst/>
@@ -5030,31 +5216,98 @@
                         <w:txbxContent>
                           <w:p>
                             <w:pPr>
-                              <w:spacing w:after="0" w:line="240" w:lineRule="auto"/>
+                              <w:spacing w:before="100" w:after="0" w:line="240" w:lineRule="auto"/>
                               <w:jc w:val="both"/>
+                              <w:rPr>
+                                <w:rStyle w:val="Hyperlink"/>
+                                <w:b/>
+                                <w:color w:val="FFFFFF" w:themeColor="background1"/>
+                                <w:szCs w:val="20"/>
+                                <w:u w:val="none"/>
+                              </w:rPr>
+                            </w:pPr>
+                            <w:r>
                               <w:rPr>
                                 <w:b/>
                                 <w:color w:val="A647A6"/>
                                 <w:szCs w:val="20"/>
                               </w:rPr>
-                            </w:pPr>
+                              <w:fldChar w:fldCharType="begin"/>
+                            </w:r>
                             <w:r>
                               <w:rPr>
                                 <w:b/>
                                 <w:color w:val="A647A6"/>
                                 <w:szCs w:val="20"/>
                               </w:rPr>
-                              <w:t>Core Java</w:t>
+                              <w:instrText>HYPERLINK "https://www.coursera.org/account/accomplishments/specialization/certificate/GT8XFUAC2WLS"</w:instrText>
+                            </w:r>
+                            <w:r>
+                              <w:rPr>
+                                <w:b/>
+                                <w:color w:val="A647A6"/>
+                                <w:szCs w:val="20"/>
+                              </w:rPr>
+                            </w:r>
+                            <w:r>
+                              <w:rPr>
+                                <w:b/>
+                                <w:color w:val="A647A6"/>
+                                <w:szCs w:val="20"/>
+                              </w:rPr>
+                              <w:fldChar w:fldCharType="separate"/>
+                            </w:r>
+                            <w:r>
+                              <w:rPr>
+                                <w:rStyle w:val="Hyperlink"/>
+                                <w:b/>
+                                <w:color w:val="A647A6"/>
+                                <w:szCs w:val="20"/>
+                                <w:u w:val="none"/>
+                              </w:rPr>
+                              <w:t xml:space="preserve">Core </w:t>
+                            </w:r>
+                            <w:r>
+                              <w:rPr>
+                                <w:rStyle w:val="Hyperlink"/>
+                                <w:b/>
+                                <w:color w:val="A647A6"/>
+                                <w:szCs w:val="20"/>
+                                <w:u w:val="none"/>
+                              </w:rPr>
+                              <w:t>J</w:t>
+                            </w:r>
+                            <w:r>
+                              <w:rPr>
+                                <w:rStyle w:val="Hyperlink"/>
+                                <w:b/>
+                                <w:color w:val="A647A6"/>
+                                <w:szCs w:val="20"/>
+                                <w:u w:val="none"/>
+                              </w:rPr>
+                              <w:t>ava</w:t>
+                            </w:r>
+                            <w:r>
+                              <w:rPr>
+                                <w:rStyle w:val="Hyperlink"/>
+                                <w:b/>
+                                <w:color w:val="FFFFFF" w:themeColor="background1"/>
+                                <w:szCs w:val="20"/>
+                                <w:u w:val="none"/>
+                              </w:rPr>
+                              <w:t xml:space="preserve"> </w:t>
                             </w:r>
                           </w:p>
                           <w:p>
                             <w:pPr>
-                              <w:spacing w:after="0" w:line="240" w:lineRule="auto"/>
+                              <w:spacing w:before="100" w:after="0" w:line="240" w:lineRule="auto"/>
                               <w:jc w:val="both"/>
                               <w:rPr>
+                                <w:rStyle w:val="Hyperlink"/>
                                 <w:b/>
                                 <w:color w:val="A647A6"/>
                                 <w:szCs w:val="20"/>
+                                <w:u w:val="none"/>
                               </w:rPr>
                             </w:pPr>
                             <w:r>
@@ -5063,17 +5316,60 @@
                                 <w:color w:val="A647A6"/>
                                 <w:szCs w:val="20"/>
                               </w:rPr>
+                              <w:fldChar w:fldCharType="end"/>
+                            </w:r>
+                            <w:r>
+                              <w:rPr>
+                                <w:b/>
+                                <w:color w:val="A647A6"/>
+                                <w:szCs w:val="20"/>
+                              </w:rPr>
+                              <w:fldChar w:fldCharType="begin"/>
+                            </w:r>
+                            <w:r>
+                              <w:rPr>
+                                <w:b/>
+                                <w:color w:val="A647A6"/>
+                                <w:szCs w:val="20"/>
+                              </w:rPr>
+                              <w:instrText xml:space="preserve"> HYPERLINK "https://www.coursera.org/account/accomplishments/specialization/certificate/PL8DURLX7KFE" </w:instrText>
+                            </w:r>
+                            <w:r>
+                              <w:rPr>
+                                <w:b/>
+                                <w:color w:val="A647A6"/>
+                                <w:szCs w:val="20"/>
+                              </w:rPr>
+                            </w:r>
+                            <w:r>
+                              <w:rPr>
+                                <w:b/>
+                                <w:color w:val="A647A6"/>
+                                <w:szCs w:val="20"/>
+                              </w:rPr>
+                              <w:fldChar w:fldCharType="separate"/>
+                            </w:r>
+                            <w:r>
+                              <w:rPr>
+                                <w:rStyle w:val="Hyperlink"/>
+                                <w:b/>
+                                <w:color w:val="A647A6"/>
+                                <w:szCs w:val="20"/>
+                                <w:u w:val="none"/>
+                              </w:rPr>
                               <w:t>Java Enterprise Edition</w:t>
                             </w:r>
                           </w:p>
                           <w:p>
                             <w:pPr>
-                              <w:spacing w:after="0" w:line="240" w:lineRule="auto"/>
+                              <w:spacing w:before="100" w:after="0" w:line="240" w:lineRule="auto"/>
                               <w:jc w:val="both"/>
                               <w:rPr>
+                                <w:rStyle w:val="Hyperlink"/>
                                 <w:b/>
                                 <w:color w:val="A647A6"/>
                                 <w:szCs w:val="20"/>
+                                <w:u w:val="none"/>
                               </w:rPr>
                             </w:pPr>
                             <w:r>
@@ -5082,17 +5378,60 @@
                                 <w:color w:val="A647A6"/>
                                 <w:szCs w:val="20"/>
                               </w:rPr>
+                              <w:fldChar w:fldCharType="end"/>
+                            </w:r>
+                            <w:r>
+                              <w:rPr>
+                                <w:b/>
+                                <w:color w:val="A647A6"/>
+                                <w:szCs w:val="20"/>
+                              </w:rPr>
+                              <w:fldChar w:fldCharType="begin"/>
+                            </w:r>
+                            <w:r>
+                              <w:rPr>
+                                <w:b/>
+                                <w:color w:val="A647A6"/>
+                                <w:szCs w:val="20"/>
+                              </w:rPr>
+                              <w:instrText xml:space="preserve"> HYPERLINK "https://www.coursera.org/account/accomplishments/specialization/certificate/VLXW227LCVKZ" </w:instrText>
+                            </w:r>
+                            <w:r>
+                              <w:rPr>
+                                <w:b/>
+                                <w:color w:val="A647A6"/>
+                                <w:szCs w:val="20"/>
+                              </w:rPr>
+                            </w:r>
+                            <w:r>
+                              <w:rPr>
+                                <w:b/>
+                                <w:color w:val="A647A6"/>
+                                <w:szCs w:val="20"/>
+                              </w:rPr>
+                              <w:fldChar w:fldCharType="separate"/>
+                            </w:r>
+                            <w:r>
+                              <w:rPr>
+                                <w:rStyle w:val="Hyperlink"/>
+                                <w:b/>
+                                <w:color w:val="A647A6"/>
+                                <w:szCs w:val="20"/>
+                                <w:u w:val="none"/>
+                              </w:rPr>
                               <w:t>Web Design for Everybody: Basics of Web Development &amp; Coding</w:t>
                             </w:r>
                           </w:p>
                           <w:p>
                             <w:pPr>
-                              <w:spacing w:after="0" w:line="240" w:lineRule="auto"/>
+                              <w:spacing w:before="100" w:after="0" w:line="240" w:lineRule="auto"/>
                               <w:jc w:val="both"/>
                               <w:rPr>
+                                <w:rStyle w:val="Hyperlink"/>
                                 <w:b/>
                                 <w:color w:val="A647A6"/>
                                 <w:szCs w:val="20"/>
+                                <w:u w:val="none"/>
                               </w:rPr>
                             </w:pPr>
                             <w:r>
@@ -5101,14 +5440,56 @@
                                 <w:color w:val="A647A6"/>
                                 <w:szCs w:val="20"/>
                               </w:rPr>
+                              <w:fldChar w:fldCharType="end"/>
+                            </w:r>
+                            <w:r>
+                              <w:rPr>
+                                <w:b/>
+                                <w:color w:val="A647A6"/>
+                                <w:szCs w:val="20"/>
+                              </w:rPr>
+                              <w:fldChar w:fldCharType="begin"/>
+                            </w:r>
+                            <w:r>
+                              <w:rPr>
+                                <w:b/>
+                                <w:color w:val="A647A6"/>
+                                <w:szCs w:val="20"/>
+                              </w:rPr>
+                              <w:instrText xml:space="preserve"> HYPERLINK "https://www.coursera.org/account/accomplishments/specialization/certificate/T2A3B3VYHAJQ" </w:instrText>
+                            </w:r>
+                            <w:r>
+                              <w:rPr>
+                                <w:b/>
+                                <w:color w:val="A647A6"/>
+                                <w:szCs w:val="20"/>
+                              </w:rPr>
+                            </w:r>
+                            <w:r>
+                              <w:rPr>
+                                <w:b/>
+                                <w:color w:val="A647A6"/>
+                                <w:szCs w:val="20"/>
+                              </w:rPr>
+                              <w:fldChar w:fldCharType="separate"/>
+                            </w:r>
+                            <w:r>
+                              <w:rPr>
+                                <w:rStyle w:val="Hyperlink"/>
+                                <w:b/>
+                                <w:color w:val="A647A6"/>
+                                <w:szCs w:val="20"/>
+                                <w:u w:val="none"/>
+                              </w:rPr>
                               <w:t>Software Development Lifecycle</w:t>
                             </w:r>
                           </w:p>
                           <w:p>
                             <w:pPr>
-                              <w:spacing w:after="0" w:line="240" w:lineRule="auto"/>
+                              <w:spacing w:before="100" w:after="0" w:line="240" w:lineRule="auto"/>
                               <w:jc w:val="both"/>
                               <w:rPr>
+                                <w:color w:val="A647A6"/>
                                 <w:szCs w:val="20"/>
                               </w:rPr>
                             </w:pPr>
@@ -5118,8 +5499,20 @@
                                 <w:color w:val="A647A6"/>
                                 <w:szCs w:val="20"/>
                               </w:rPr>
-                              <w:t>CertNexus Certified Ethical Emerging Technologist</w:t>
-                            </w:r>
+                              <w:fldChar w:fldCharType="end"/>
+                            </w:r>
+                            <w:hyperlink r:id="rId27" w:history="1">
+                              <w:r>
+                                <w:rPr>
+                                  <w:rStyle w:val="Hyperlink"/>
+                                  <w:b/>
+                                  <w:color w:val="A647A6"/>
+                                  <w:szCs w:val="20"/>
+                                  <w:u w:val="none"/>
+                                </w:rPr>
+                                <w:t>CertNexus Certified Ethical Emerging Technologist</w:t>
+                              </w:r>
+                            </w:hyperlink>
                           </w:p>
                         </w:txbxContent>
                       </wps:txbx>
@@ -5143,36 +5536,103 @@
           </mc:Choice>
           <mc:Fallback>
             <w:pict>
-              <v:shape w14:anchorId="553D186E" id="Text Box 52" o:spid="_x0000_s1042" type="#_x0000_t202" style="position:absolute;margin-left:178.9pt;margin-top:20.15pt;width:404.5pt;height:93.8pt;z-index:251716608;visibility:visible;mso-wrap-style:square;mso-width-percent:0;mso-height-percent:0;mso-wrap-distance-left:9pt;mso-wrap-distance-top:0;mso-wrap-distance-right:9pt;mso-wrap-distance-bottom:0;mso-position-horizontal:absolute;mso-position-horizontal-relative:text;mso-position-vertical:absolute;mso-position-vertical-relative:text;mso-width-percent:0;mso-height-percent:0;mso-width-relative:margin;mso-height-relative:margin;v-text-anchor:top" o:gfxdata="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" filled="f" stroked="f" strokeweight=".5pt">
+              <v:shape w14:anchorId="553D186E" id="Text Box 52" o:spid="_x0000_s1042" type="#_x0000_t202" style="position:absolute;margin-left:178.7pt;margin-top:9.55pt;width:404.5pt;height:134.15pt;z-index:251716608;visibility:visible;mso-wrap-style:square;mso-width-percent:0;mso-height-percent:0;mso-wrap-distance-left:9pt;mso-wrap-distance-top:0;mso-wrap-distance-right:9pt;mso-wrap-distance-bottom:0;mso-position-horizontal:absolute;mso-position-horizontal-relative:text;mso-position-vertical:absolute;mso-position-vertical-relative:text;mso-width-percent:0;mso-height-percent:0;mso-width-relative:margin;mso-height-relative:margin;v-text-anchor:top" o:gfxdata="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" filled="f" stroked="f" strokeweight=".5pt">
                 <v:textbox>
                   <w:txbxContent>
                     <w:p>
                       <w:pPr>
-                        <w:spacing w:after="0" w:line="240" w:lineRule="auto"/>
+                        <w:spacing w:before="100" w:after="0" w:line="240" w:lineRule="auto"/>
                         <w:jc w:val="both"/>
+                        <w:rPr>
+                          <w:rStyle w:val="Hyperlink"/>
+                          <w:b/>
+                          <w:color w:val="FFFFFF" w:themeColor="background1"/>
+                          <w:szCs w:val="20"/>
+                          <w:u w:val="none"/>
+                        </w:rPr>
+                      </w:pPr>
+                      <w:r>
                         <w:rPr>
                           <w:b/>
                           <w:color w:val="A647A6"/>
                           <w:szCs w:val="20"/>
                         </w:rPr>
-                      </w:pPr>
+                        <w:fldChar w:fldCharType="begin"/>
+                      </w:r>
                       <w:r>
                         <w:rPr>
                           <w:b/>
                           <w:color w:val="A647A6"/>
                           <w:szCs w:val="20"/>
                         </w:rPr>
-                        <w:t>Core Java</w:t>
+                        <w:instrText>HYPERLINK "https://www.coursera.org/account/accomplishments/specialization/certificate/GT8XFUAC2WLS"</w:instrText>
+                      </w:r>
+                      <w:r>
+                        <w:rPr>
+                          <w:b/>
+                          <w:color w:val="A647A6"/>
+                          <w:szCs w:val="20"/>
+                        </w:rPr>
+                      </w:r>
+                      <w:r>
+                        <w:rPr>
+                          <w:b/>
+                          <w:color w:val="A647A6"/>
+                          <w:szCs w:val="20"/>
+                        </w:rPr>
+                        <w:fldChar w:fldCharType="separate"/>
+                      </w:r>
+                      <w:r>
+                        <w:rPr>
+                          <w:rStyle w:val="Hyperlink"/>
+                          <w:b/>
+                          <w:color w:val="A647A6"/>
+                          <w:szCs w:val="20"/>
+                          <w:u w:val="none"/>
+                        </w:rPr>
+                        <w:t xml:space="preserve">Core </w:t>
+                      </w:r>
+                      <w:r>
+                        <w:rPr>
+                          <w:rStyle w:val="Hyperlink"/>
+                          <w:b/>
+                          <w:color w:val="A647A6"/>
+                          <w:szCs w:val="20"/>
+                          <w:u w:val="none"/>
+                        </w:rPr>
+                        <w:t>J</w:t>
+                      </w:r>
+                      <w:r>
+                        <w:rPr>
+                          <w:rStyle w:val="Hyperlink"/>
+                          <w:b/>
+                          <w:color w:val="A647A6"/>
+                          <w:szCs w:val="20"/>
+                          <w:u w:val="none"/>
+                        </w:rPr>
+                        <w:t>ava</w:t>
+                      </w:r>
+                      <w:r>
+                        <w:rPr>
+                          <w:rStyle w:val="Hyperlink"/>
+                          <w:b/>
+                          <w:color w:val="FFFFFF" w:themeColor="background1"/>
+                          <w:szCs w:val="20"/>
+                          <w:u w:val="none"/>
+                        </w:rPr>
+                        <w:t xml:space="preserve"> </w:t>
                       </w:r>
                     </w:p>
                     <w:p>
                       <w:pPr>
-                        <w:spacing w:after="0" w:line="240" w:lineRule="auto"/>
+                        <w:spacing w:before="100" w:after="0" w:line="240" w:lineRule="auto"/>
                         <w:jc w:val="both"/>
                         <w:rPr>
+                          <w:rStyle w:val="Hyperlink"/>
                           <w:b/>
                           <w:color w:val="A647A6"/>
                           <w:szCs w:val="20"/>
+                          <w:u w:val="none"/>
                         </w:rPr>
                       </w:pPr>
                       <w:r>
@@ -5181,17 +5641,60 @@
                           <w:color w:val="A647A6"/>
                           <w:szCs w:val="20"/>
                         </w:rPr>
+                        <w:fldChar w:fldCharType="end"/>
+                      </w:r>
+                      <w:r>
+                        <w:rPr>
+                          <w:b/>
+                          <w:color w:val="A647A6"/>
+                          <w:szCs w:val="20"/>
+                        </w:rPr>
+                        <w:fldChar w:fldCharType="begin"/>
+                      </w:r>
+                      <w:r>
+                        <w:rPr>
+                          <w:b/>
+                          <w:color w:val="A647A6"/>
+                          <w:szCs w:val="20"/>
+                        </w:rPr>
+                        <w:instrText xml:space="preserve"> HYPERLINK "https://www.coursera.org/account/accomplishments/specialization/certificate/PL8DURLX7KFE" </w:instrText>
+                      </w:r>
+                      <w:r>
+                        <w:rPr>
+                          <w:b/>
+                          <w:color w:val="A647A6"/>
+                          <w:szCs w:val="20"/>
+                        </w:rPr>
+                      </w:r>
+                      <w:r>
+                        <w:rPr>
+                          <w:b/>
+                          <w:color w:val="A647A6"/>
+                          <w:szCs w:val="20"/>
+                        </w:rPr>
+                        <w:fldChar w:fldCharType="separate"/>
+                      </w:r>
+                      <w:r>
+                        <w:rPr>
+                          <w:rStyle w:val="Hyperlink"/>
+                          <w:b/>
+                          <w:color w:val="A647A6"/>
+                          <w:szCs w:val="20"/>
+                          <w:u w:val="none"/>
+                        </w:rPr>
                         <w:t>Java Enterprise Edition</w:t>
                       </w:r>
                     </w:p>
                     <w:p>
                       <w:pPr>
-                        <w:spacing w:after="0" w:line="240" w:lineRule="auto"/>
+                        <w:spacing w:before="100" w:after="0" w:line="240" w:lineRule="auto"/>
                         <w:jc w:val="both"/>
                         <w:rPr>
+                          <w:rStyle w:val="Hyperlink"/>
                           <w:b/>
                           <w:color w:val="A647A6"/>
                           <w:szCs w:val="20"/>
+                          <w:u w:val="none"/>
                         </w:rPr>
                       </w:pPr>
                       <w:r>
@@ -5200,17 +5703,60 @@
                           <w:color w:val="A647A6"/>
                           <w:szCs w:val="20"/>
                         </w:rPr>
+                        <w:fldChar w:fldCharType="end"/>
+                      </w:r>
+                      <w:r>
+                        <w:rPr>
+                          <w:b/>
+                          <w:color w:val="A647A6"/>
+                          <w:szCs w:val="20"/>
+                        </w:rPr>
+                        <w:fldChar w:fldCharType="begin"/>
+                      </w:r>
+                      <w:r>
+                        <w:rPr>
+                          <w:b/>
+                          <w:color w:val="A647A6"/>
+                          <w:szCs w:val="20"/>
+                        </w:rPr>
+                        <w:instrText xml:space="preserve"> HYPERLINK "https://www.coursera.org/account/accomplishments/specialization/certificate/VLXW227LCVKZ" </w:instrText>
+                      </w:r>
+                      <w:r>
+                        <w:rPr>
+                          <w:b/>
+                          <w:color w:val="A647A6"/>
+                          <w:szCs w:val="20"/>
+                        </w:rPr>
+                      </w:r>
+                      <w:r>
+                        <w:rPr>
+                          <w:b/>
+                          <w:color w:val="A647A6"/>
+                          <w:szCs w:val="20"/>
+                        </w:rPr>
+                        <w:fldChar w:fldCharType="separate"/>
+                      </w:r>
+                      <w:r>
+                        <w:rPr>
+                          <w:rStyle w:val="Hyperlink"/>
+                          <w:b/>
+                          <w:color w:val="A647A6"/>
+                          <w:szCs w:val="20"/>
+                          <w:u w:val="none"/>
+                        </w:rPr>
                         <w:t>Web Design for Everybody: Basics of Web Development &amp; Coding</w:t>
                       </w:r>
                     </w:p>
                     <w:p>
                       <w:pPr>
-                        <w:spacing w:after="0" w:line="240" w:lineRule="auto"/>
+                        <w:spacing w:before="100" w:after="0" w:line="240" w:lineRule="auto"/>
                         <w:jc w:val="both"/>
                         <w:rPr>
+                          <w:rStyle w:val="Hyperlink"/>
                           <w:b/>
                           <w:color w:val="A647A6"/>
                           <w:szCs w:val="20"/>
+                          <w:u w:val="none"/>
                         </w:rPr>
                       </w:pPr>
                       <w:r>
@@ -5219,14 +5765,56 @@
                           <w:color w:val="A647A6"/>
                           <w:szCs w:val="20"/>
                         </w:rPr>
+                        <w:fldChar w:fldCharType="end"/>
+                      </w:r>
+                      <w:r>
+                        <w:rPr>
+                          <w:b/>
+                          <w:color w:val="A647A6"/>
+                          <w:szCs w:val="20"/>
+                        </w:rPr>
+                        <w:fldChar w:fldCharType="begin"/>
+                      </w:r>
+                      <w:r>
+                        <w:rPr>
+                          <w:b/>
+                          <w:color w:val="A647A6"/>
+                          <w:szCs w:val="20"/>
+                        </w:rPr>
+                        <w:instrText xml:space="preserve"> HYPERLINK "https://www.coursera.org/account/accomplishments/specialization/certificate/T2A3B3VYHAJQ" </w:instrText>
+                      </w:r>
+                      <w:r>
+                        <w:rPr>
+                          <w:b/>
+                          <w:color w:val="A647A6"/>
+                          <w:szCs w:val="20"/>
+                        </w:rPr>
+                      </w:r>
+                      <w:r>
+                        <w:rPr>
+                          <w:b/>
+                          <w:color w:val="A647A6"/>
+                          <w:szCs w:val="20"/>
+                        </w:rPr>
+                        <w:fldChar w:fldCharType="separate"/>
+                      </w:r>
+                      <w:r>
+                        <w:rPr>
+                          <w:rStyle w:val="Hyperlink"/>
+                          <w:b/>
+                          <w:color w:val="A647A6"/>
+                          <w:szCs w:val="20"/>
+                          <w:u w:val="none"/>
+                        </w:rPr>
                         <w:t>Software Development Lifecycle</w:t>
                       </w:r>
                     </w:p>
                     <w:p>
                       <w:pPr>
-                        <w:spacing w:after="0" w:line="240" w:lineRule="auto"/>
+                        <w:spacing w:before="100" w:after="0" w:line="240" w:lineRule="auto"/>
                         <w:jc w:val="both"/>
                         <w:rPr>
+                          <w:color w:val="A647A6"/>
                           <w:szCs w:val="20"/>
                         </w:rPr>
                       </w:pPr>
@@ -5236,8 +5824,20 @@
                           <w:color w:val="A647A6"/>
                           <w:szCs w:val="20"/>
                         </w:rPr>
-                        <w:t>CertNexus Certified Ethical Emerging Technologist</w:t>
-                      </w:r>
+                        <w:fldChar w:fldCharType="end"/>
+                      </w:r>
+                      <w:hyperlink r:id="rId28" w:history="1">
+                        <w:r>
+                          <w:rPr>
+                            <w:rStyle w:val="Hyperlink"/>
+                            <w:b/>
+                            <w:color w:val="A647A6"/>
+                            <w:szCs w:val="20"/>
+                            <w:u w:val="none"/>
+                          </w:rPr>
+                          <w:t>CertNexus Certified Ethical Emerging Technologist</w:t>
+                        </w:r>
+                      </w:hyperlink>
                     </w:p>
                   </w:txbxContent>
                 </v:textbox>
@@ -5327,340 +5927,9 @@
     </w:p>
     <w:p/>
     <w:p/>
-    <w:p>
-      <w:r>
-        <w:rPr>
-          <w:noProof/>
-          <w:lang w:eastAsia="en-US"/>
-        </w:rPr>
-        <mc:AlternateContent>
-          <mc:Choice Requires="wps">
-            <w:drawing>
-              <wp:anchor distT="0" distB="0" distL="114300" distR="114300" simplePos="0" relativeHeight="251705344" behindDoc="0" locked="0" layoutInCell="1" allowOverlap="1" wp14:anchorId="52C54F6D" wp14:editId="45806688">
-                <wp:simplePos x="0" y="0"/>
-                <wp:positionH relativeFrom="column">
-                  <wp:posOffset>126999</wp:posOffset>
-                </wp:positionH>
-                <wp:positionV relativeFrom="paragraph">
-                  <wp:posOffset>238125</wp:posOffset>
-                </wp:positionV>
-                <wp:extent cx="1867535" cy="365760"/>
-                <wp:effectExtent l="0" t="0" r="0" b="0"/>
-                <wp:wrapNone/>
-                <wp:docPr id="39" name="Text Box 39"/>
-                <wp:cNvGraphicFramePr/>
-                <a:graphic xmlns:a="http://schemas.openxmlformats.org/drawingml/2006/main">
-                  <a:graphicData uri="http://schemas.microsoft.com/office/word/2010/wordprocessingShape">
-                    <wps:wsp>
-                      <wps:cNvSpPr txBox="1"/>
-                      <wps:spPr>
-                        <a:xfrm>
-                          <a:off x="0" y="0"/>
-                          <a:ext cx="1867535" cy="365760"/>
-                        </a:xfrm>
-                        <a:prstGeom prst="rect">
-                          <a:avLst/>
-                        </a:prstGeom>
-                        <a:noFill/>
-                        <a:ln w="6350">
-                          <a:noFill/>
-                        </a:ln>
-                        <a:effectLst/>
-                      </wps:spPr>
-                      <wps:style>
-                        <a:lnRef idx="0">
-                          <a:schemeClr val="accent1"/>
-                        </a:lnRef>
-                        <a:fillRef idx="0">
-                          <a:schemeClr val="accent1"/>
-                        </a:fillRef>
-                        <a:effectRef idx="0">
-                          <a:schemeClr val="accent1"/>
-                        </a:effectRef>
-                        <a:fontRef idx="minor">
-                          <a:schemeClr val="dk1"/>
-                        </a:fontRef>
-                      </wps:style>
-                      <wps:txbx>
-                        <w:txbxContent>
-                          <w:p>
-                            <w:pPr>
-                              <w:rPr>
-                                <w:rFonts w:cstheme="minorHAnsi"/>
-                                <w:color w:val="FFFFFF" w:themeColor="background1"/>
-                                <w:sz w:val="30"/>
-                                <w:lang w:val="es-ES"/>
-                              </w:rPr>
-                            </w:pPr>
-                            <w:r>
-                              <w:rPr>
-                                <w:rFonts w:cstheme="minorHAnsi"/>
-                                <w:color w:val="FFFFFF" w:themeColor="background1"/>
-                                <w:sz w:val="30"/>
-                                <w:lang w:val="es-ES"/>
-                              </w:rPr>
-                              <w:t>HOBBY</w:t>
-                            </w:r>
-                          </w:p>
-                        </w:txbxContent>
-                      </wps:txbx>
-                      <wps:bodyPr rot="0" spcFirstLastPara="0" vertOverflow="overflow" horzOverflow="overflow" vert="horz" wrap="square" lIns="91440" tIns="45720" rIns="91440" bIns="45720" numCol="1" spcCol="0" rtlCol="0" fromWordArt="0" anchor="t" anchorCtr="0" forceAA="0" compatLnSpc="1">
-                        <a:prstTxWarp prst="textNoShape">
-                          <a:avLst/>
-                        </a:prstTxWarp>
-                        <a:noAutofit/>
-                      </wps:bodyPr>
-                    </wps:wsp>
-                  </a:graphicData>
-                </a:graphic>
-                <wp14:sizeRelH relativeFrom="margin">
-                  <wp14:pctWidth>0</wp14:pctWidth>
-                </wp14:sizeRelH>
-                <wp14:sizeRelV relativeFrom="margin">
-                  <wp14:pctHeight>0</wp14:pctHeight>
-                </wp14:sizeRelV>
-              </wp:anchor>
-            </w:drawing>
-          </mc:Choice>
-          <mc:Fallback>
-            <w:pict>
-              <v:shape w14:anchorId="52C54F6D" id="Text Box 39" o:spid="_x0000_s1043" type="#_x0000_t202" style="position:absolute;margin-left:10pt;margin-top:18.75pt;width:147.05pt;height:28.8pt;z-index:251705344;visibility:visible;mso-wrap-style:square;mso-width-percent:0;mso-height-percent:0;mso-wrap-distance-left:9pt;mso-wrap-distance-top:0;mso-wrap-distance-right:9pt;mso-wrap-distance-bottom:0;mso-position-horizontal:absolute;mso-position-horizontal-relative:text;mso-position-vertical:absolute;mso-position-vertical-relative:text;mso-width-percent:0;mso-height-percent:0;mso-width-relative:margin;mso-height-relative:margin;v-text-anchor:top" o:gfxdata="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" filled="f" stroked="f" strokeweight=".5pt">
-                <v:textbox>
-                  <w:txbxContent>
-                    <w:p>
-                      <w:pPr>
-                        <w:rPr>
-                          <w:rFonts w:cstheme="minorHAnsi"/>
-                          <w:color w:val="FFFFFF" w:themeColor="background1"/>
-                          <w:sz w:val="30"/>
-                          <w:lang w:val="es-ES"/>
-                        </w:rPr>
-                      </w:pPr>
-                      <w:r>
-                        <w:rPr>
-                          <w:rFonts w:cstheme="minorHAnsi"/>
-                          <w:color w:val="FFFFFF" w:themeColor="background1"/>
-                          <w:sz w:val="30"/>
-                          <w:lang w:val="es-ES"/>
-                        </w:rPr>
-                        <w:t>HOBBY</w:t>
-                      </w:r>
-                    </w:p>
-                  </w:txbxContent>
-                </v:textbox>
-              </v:shape>
-            </w:pict>
-          </mc:Fallback>
-        </mc:AlternateContent>
-      </w:r>
-      <w:r>
-        <w:rPr>
-          <w:noProof/>
-          <w:lang w:eastAsia="en-US"/>
-        </w:rPr>
-        <mc:AlternateContent>
-          <mc:Choice Requires="wps">
-            <w:drawing>
-              <wp:anchor distT="0" distB="0" distL="114300" distR="114300" simplePos="0" relativeHeight="251706368" behindDoc="0" locked="0" layoutInCell="1" allowOverlap="1" wp14:anchorId="0B8DB70F" wp14:editId="25FC3780">
-                <wp:simplePos x="0" y="0"/>
-                <wp:positionH relativeFrom="column">
-                  <wp:posOffset>205740</wp:posOffset>
-                </wp:positionH>
-                <wp:positionV relativeFrom="paragraph">
-                  <wp:posOffset>613410</wp:posOffset>
-                </wp:positionV>
-                <wp:extent cx="1645920" cy="27305"/>
-                <wp:effectExtent l="0" t="0" r="0" b="0"/>
-                <wp:wrapNone/>
-                <wp:docPr id="40" name="Rectangle 40"/>
-                <wp:cNvGraphicFramePr/>
-                <a:graphic xmlns:a="http://schemas.openxmlformats.org/drawingml/2006/main">
-                  <a:graphicData uri="http://schemas.microsoft.com/office/word/2010/wordprocessingShape">
-                    <wps:wsp>
-                      <wps:cNvSpPr/>
-                      <wps:spPr>
-                        <a:xfrm>
-                          <a:off x="0" y="0"/>
-                          <a:ext cx="1645920" cy="27305"/>
-                        </a:xfrm>
-                        <a:prstGeom prst="rect">
-                          <a:avLst/>
-                        </a:prstGeom>
-                        <a:solidFill>
-                          <a:schemeClr val="bg1">
-                            <a:lumMod val="85000"/>
-                          </a:schemeClr>
-                        </a:solidFill>
-                        <a:ln>
-                          <a:noFill/>
-                        </a:ln>
-                      </wps:spPr>
-                      <wps:style>
-                        <a:lnRef idx="2">
-                          <a:schemeClr val="accent1">
-                            <a:shade val="50000"/>
-                          </a:schemeClr>
-                        </a:lnRef>
-                        <a:fillRef idx="1">
-                          <a:schemeClr val="accent1"/>
-                        </a:fillRef>
-                        <a:effectRef idx="0">
-                          <a:schemeClr val="accent1"/>
-                        </a:effectRef>
-                        <a:fontRef idx="minor">
-                          <a:schemeClr val="lt1"/>
-                        </a:fontRef>
-                      </wps:style>
-                      <wps:bodyPr rot="0" spcFirstLastPara="0" vertOverflow="overflow" horzOverflow="overflow" vert="horz" wrap="square" lIns="91440" tIns="45720" rIns="91440" bIns="45720" numCol="1" spcCol="0" rtlCol="0" fromWordArt="0" anchor="ctr" anchorCtr="0" forceAA="0" compatLnSpc="1">
-                        <a:prstTxWarp prst="textNoShape">
-                          <a:avLst/>
-                        </a:prstTxWarp>
-                        <a:noAutofit/>
-                      </wps:bodyPr>
-                    </wps:wsp>
-                  </a:graphicData>
-                </a:graphic>
-                <wp14:sizeRelH relativeFrom="margin">
-                  <wp14:pctWidth>0</wp14:pctWidth>
-                </wp14:sizeRelH>
-                <wp14:sizeRelV relativeFrom="margin">
-                  <wp14:pctHeight>0</wp14:pctHeight>
-                </wp14:sizeRelV>
-              </wp:anchor>
-            </w:drawing>
-          </mc:Choice>
-          <mc:Fallback>
-            <w:pict>
-              <v:rect w14:anchorId="311A8F94" id="Rectangle 40" o:spid="_x0000_s1026" style="position:absolute;margin-left:16.2pt;margin-top:48.3pt;width:129.6pt;height:2.15pt;z-index:251706368;visibility:visible;mso-wrap-style:square;mso-width-percent:0;mso-height-percent:0;mso-wrap-distance-left:9pt;mso-wrap-distance-top:0;mso-wrap-distance-right:9pt;mso-wrap-distance-bottom:0;mso-position-horizontal:absolute;mso-position-horizontal-relative:text;mso-position-vertical:absolute;mso-position-vertical-relative:text;mso-width-percent:0;mso-height-percent:0;mso-width-relative:margin;mso-height-relative:margin;v-text-anchor:middle" o:gfxdata="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" fillcolor="#d8d8d8 [2732]" stroked="f" strokeweight="1pt"/>
-            </w:pict>
-          </mc:Fallback>
-        </mc:AlternateContent>
-      </w:r>
-    </w:p>
     <w:p/>
-    <w:p>
-      <w:r>
-        <w:rPr>
-          <w:noProof/>
-          <w:lang w:eastAsia="en-US"/>
-        </w:rPr>
-        <mc:AlternateContent>
-          <mc:Choice Requires="wps">
-            <w:drawing>
-              <wp:anchor distT="0" distB="0" distL="114300" distR="114300" simplePos="0" relativeHeight="251730944" behindDoc="0" locked="0" layoutInCell="1" allowOverlap="1" wp14:anchorId="6C70957B" wp14:editId="563337C4">
-                <wp:simplePos x="0" y="0"/>
-                <wp:positionH relativeFrom="column">
-                  <wp:posOffset>129540</wp:posOffset>
-                </wp:positionH>
-                <wp:positionV relativeFrom="paragraph">
-                  <wp:posOffset>205105</wp:posOffset>
-                </wp:positionV>
-                <wp:extent cx="1737360" cy="685800"/>
-                <wp:effectExtent l="0" t="0" r="0" b="0"/>
-                <wp:wrapNone/>
-                <wp:docPr id="25" name="Text Box 25"/>
-                <wp:cNvGraphicFramePr/>
-                <a:graphic xmlns:a="http://schemas.openxmlformats.org/drawingml/2006/main">
-                  <a:graphicData uri="http://schemas.microsoft.com/office/word/2010/wordprocessingShape">
-                    <wps:wsp>
-                      <wps:cNvSpPr txBox="1"/>
-                      <wps:spPr>
-                        <a:xfrm>
-                          <a:off x="0" y="0"/>
-                          <a:ext cx="1737360" cy="685800"/>
-                        </a:xfrm>
-                        <a:prstGeom prst="rect">
-                          <a:avLst/>
-                        </a:prstGeom>
-                        <a:noFill/>
-                        <a:ln w="6350">
-                          <a:noFill/>
-                        </a:ln>
-                        <a:effectLst/>
-                      </wps:spPr>
-                      <wps:style>
-                        <a:lnRef idx="0">
-                          <a:schemeClr val="accent1"/>
-                        </a:lnRef>
-                        <a:fillRef idx="0">
-                          <a:schemeClr val="accent1"/>
-                        </a:fillRef>
-                        <a:effectRef idx="0">
-                          <a:schemeClr val="accent1"/>
-                        </a:effectRef>
-                        <a:fontRef idx="minor">
-                          <a:schemeClr val="dk1"/>
-                        </a:fontRef>
-                      </wps:style>
-                      <wps:txbx>
-                        <w:txbxContent>
-                          <w:p>
-                            <w:pPr>
-                              <w:spacing w:after="0" w:line="360" w:lineRule="auto"/>
-                              <w:jc w:val="both"/>
-                              <w:rPr>
-                                <w:rFonts w:cstheme="minorHAnsi"/>
-                                <w:color w:val="FFFFFF" w:themeColor="background1"/>
-                              </w:rPr>
-                            </w:pPr>
-                            <w:r>
-                              <w:rPr>
-                                <w:rFonts w:cstheme="minorHAnsi"/>
-                                <w:color w:val="FFFFFF" w:themeColor="background1"/>
-                              </w:rPr>
-                              <w:t>Unga Bunga</w:t>
-                            </w:r>
-                          </w:p>
-                        </w:txbxContent>
-                      </wps:txbx>
-                      <wps:bodyPr rot="0" spcFirstLastPara="0" vertOverflow="overflow" horzOverflow="overflow" vert="horz" wrap="square" lIns="91440" tIns="45720" rIns="91440" bIns="45720" numCol="1" spcCol="0" rtlCol="0" fromWordArt="0" anchor="t" anchorCtr="0" forceAA="0" compatLnSpc="1">
-                        <a:prstTxWarp prst="textNoShape">
-                          <a:avLst/>
-                        </a:prstTxWarp>
-                        <a:noAutofit/>
-                      </wps:bodyPr>
-                    </wps:wsp>
-                  </a:graphicData>
-                </a:graphic>
-                <wp14:sizeRelH relativeFrom="margin">
-                  <wp14:pctWidth>0</wp14:pctWidth>
-                </wp14:sizeRelH>
-                <wp14:sizeRelV relativeFrom="margin">
-                  <wp14:pctHeight>0</wp14:pctHeight>
-                </wp14:sizeRelV>
-              </wp:anchor>
-            </w:drawing>
-          </mc:Choice>
-          <mc:Fallback>
-            <w:pict>
-              <v:shape w14:anchorId="6C70957B" id="Text Box 25" o:spid="_x0000_s1044" type="#_x0000_t202" style="position:absolute;margin-left:10.2pt;margin-top:16.15pt;width:136.8pt;height:54pt;z-index:251730944;visibility:visible;mso-wrap-style:square;mso-width-percent:0;mso-height-percent:0;mso-wrap-distance-left:9pt;mso-wrap-distance-top:0;mso-wrap-distance-right:9pt;mso-wrap-distance-bottom:0;mso-position-horizontal:absolute;mso-position-horizontal-relative:text;mso-position-vertical:absolute;mso-position-vertical-relative:text;mso-width-percent:0;mso-height-percent:0;mso-width-relative:margin;mso-height-relative:margin;v-text-anchor:top" o:gfxdata="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" filled="f" stroked="f" strokeweight=".5pt">
-                <v:textbox>
-                  <w:txbxContent>
-                    <w:p>
-                      <w:pPr>
-                        <w:spacing w:after="0" w:line="360" w:lineRule="auto"/>
-                        <w:jc w:val="both"/>
-                        <w:rPr>
-                          <w:rFonts w:cstheme="minorHAnsi"/>
-                          <w:color w:val="FFFFFF" w:themeColor="background1"/>
-                        </w:rPr>
-                      </w:pPr>
-                      <w:r>
-                        <w:rPr>
-                          <w:rFonts w:cstheme="minorHAnsi"/>
-                          <w:color w:val="FFFFFF" w:themeColor="background1"/>
-                        </w:rPr>
-                        <w:t>Unga Bunga</w:t>
-                      </w:r>
-                    </w:p>
-                  </w:txbxContent>
-                </v:textbox>
-              </v:shape>
-            </w:pict>
-          </mc:Fallback>
-        </mc:AlternateContent>
-      </w:r>
-    </w:p>
+    <w:p/>
+    <w:p/>
     <w:p/>
     <w:p/>
     <w:p/>
@@ -6229,6 +6498,39 @@
       <w:contextualSpacing/>
     </w:pPr>
   </w:style>
+  <w:style w:type="character" w:styleId="Hyperlink">
+    <w:name w:val="Hyperlink"/>
+    <w:basedOn w:val="DefaultParagraphFont"/>
+    <w:uiPriority w:val="99"/>
+    <w:unhideWhenUsed/>
+    <w:rsid w:val="00F2546B"/>
+    <w:rPr>
+      <w:color w:val="0563C1" w:themeColor="hyperlink"/>
+      <w:u w:val="single"/>
+    </w:rPr>
+  </w:style>
+  <w:style w:type="character" w:styleId="UnresolvedMention">
+    <w:name w:val="Unresolved Mention"/>
+    <w:basedOn w:val="DefaultParagraphFont"/>
+    <w:uiPriority w:val="99"/>
+    <w:rsid w:val="00F2546B"/>
+    <w:rPr>
+      <w:color w:val="605E5C"/>
+      <w:shd w:val="clear" w:color="auto" w:fill="E1DFDD"/>
+    </w:rPr>
+  </w:style>
+  <w:style w:type="character" w:styleId="FollowedHyperlink">
+    <w:name w:val="FollowedHyperlink"/>
+    <w:basedOn w:val="DefaultParagraphFont"/>
+    <w:uiPriority w:val="99"/>
+    <w:semiHidden/>
+    <w:unhideWhenUsed/>
+    <w:rsid w:val="00F2546B"/>
+    <w:rPr>
+      <w:color w:val="954F72" w:themeColor="followedHyperlink"/>
+      <w:u w:val="single"/>
+    </w:rPr>
+  </w:style>
 </w:styles>
 </file>
 

</xml_diff>